<commit_message>
bonus credit code completed
</commit_message>
<xml_diff>
--- a/Assignment 5/CA5 - Report.docx
+++ b/Assignment 5/CA5 - Report.docx
@@ -69,19 +69,7 @@
     </w:p>
     <w:p>
       <w:pPr>
-        <w:pStyle w:val="Heading1"/>
-        <w:spacing w:line="240" w:lineRule="auto"/>
-      </w:pPr>
-      <w:r>
-        <w:t>What I did:</w:t>
-      </w:r>
-      <w:r>
-        <w:tab/>
-      </w:r>
-    </w:p>
-    <w:p>
-      <w:pPr>
-        <w:spacing w:before="240" w:line="276" w:lineRule="auto"/>
+        <w:spacing w:before="240" w:line="360" w:lineRule="auto"/>
         <w:rPr>
           <w:sz w:val="24"/>
           <w:szCs w:val="24"/>
@@ -89,6 +77,7 @@
       </w:pPr>
       <w:r>
         <w:rPr>
+          <w:noProof/>
           <w:sz w:val="24"/>
           <w:szCs w:val="24"/>
         </w:rPr>
@@ -158,6 +147,7 @@
       </w:r>
       <w:r>
         <w:rPr>
+          <w:noProof/>
           <w:sz w:val="24"/>
           <w:szCs w:val="24"/>
         </w:rPr>
@@ -391,16 +381,7 @@
             <w:szCs w:val="24"/>
             <w:vertAlign w:val="subscript"/>
           </w:rPr>
-          <m:t>=</m:t>
-        </m:r>
-        <m:r>
-          <w:rPr>
-            <w:rFonts w:ascii="Cambria Math" w:hAnsi="Cambria Math"/>
-            <w:sz w:val="24"/>
-            <w:szCs w:val="24"/>
-            <w:vertAlign w:val="subscript"/>
-          </w:rPr>
-          <m:t>-1+</m:t>
+          <m:t>=-1+</m:t>
         </m:r>
         <m:f>
           <m:fPr>
@@ -811,16 +792,7 @@
             <w:szCs w:val="24"/>
             <w:vertAlign w:val="subscript"/>
           </w:rPr>
-          <m:t>)</m:t>
-        </m:r>
-        <m:r>
-          <w:rPr>
-            <w:rFonts w:ascii="Cambria Math" w:hAnsi="Cambria Math"/>
-            <w:sz w:val="24"/>
-            <w:szCs w:val="24"/>
-            <w:vertAlign w:val="subscript"/>
-          </w:rPr>
-          <m:t>| i={0, …,n}</m:t>
+          <m:t>)| i={0, …,n}</m:t>
         </m:r>
       </m:oMath>
       <w:r>
@@ -1469,16 +1441,8 @@
     </w:p>
     <w:p>
       <w:pPr>
-        <w:ind w:firstLine="720"/>
-        <w:rPr>
-          <w:rFonts w:ascii="Cambria Math" w:eastAsia="Cambria Math" w:hAnsi="Cambria Math"/>
-          <w:lang w:eastAsia="ja-JP"/>
-        </w:rPr>
-      </w:pPr>
-    </w:p>
-    <w:p>
-      <w:pPr>
         <w:pStyle w:val="Heading1"/>
+        <w:spacing w:line="360" w:lineRule="auto"/>
         <w:rPr>
           <w:rFonts w:eastAsia="Cambria Math"/>
           <w:lang w:eastAsia="ja-JP"/>
@@ -1487,6 +1451,7 @@
       <w:r>
         <w:rPr>
           <w:rFonts w:eastAsia="Cambria Math"/>
+          <w:noProof/>
           <w:lang w:eastAsia="ja-JP"/>
         </w:rPr>
         <w:drawing>
@@ -1556,6 +1521,7 @@
       <w:r>
         <w:rPr>
           <w:rFonts w:eastAsia="Cambria Math"/>
+          <w:noProof/>
           <w:lang w:eastAsia="ja-JP"/>
         </w:rPr>
         <w:drawing>
@@ -1625,6 +1591,7 @@
       <w:r>
         <w:rPr>
           <w:rFonts w:eastAsia="Cambria Math"/>
+          <w:noProof/>
           <w:lang w:eastAsia="ja-JP"/>
         </w:rPr>
         <w:drawing>
@@ -1691,28 +1658,17 @@
           </wp:anchor>
         </w:drawing>
       </w:r>
-      <w:r>
-        <w:rPr>
-          <w:rFonts w:eastAsia="Cambria Math"/>
-          <w:lang w:eastAsia="ja-JP"/>
-        </w:rPr>
-        <w:t>The Results:</w:t>
-      </w:r>
     </w:p>
     <w:p>
       <w:pPr>
+        <w:spacing w:line="360" w:lineRule="auto"/>
+        <w:ind w:firstLine="720"/>
         <w:rPr>
           <w:sz w:val="24"/>
           <w:szCs w:val="24"/>
           <w:lang w:eastAsia="ja-JP"/>
         </w:rPr>
       </w:pPr>
-      <w:r>
-        <w:rPr>
-          <w:lang w:eastAsia="ja-JP"/>
-        </w:rPr>
-        <w:tab/>
-      </w:r>
       <w:r>
         <w:rPr>
           <w:sz w:val="24"/>
@@ -1748,16 +1704,7 @@
             <w:szCs w:val="24"/>
             <w:lang w:eastAsia="ja-JP"/>
           </w:rPr>
-          <m:t>±</m:t>
-        </m:r>
-        <m:r>
-          <w:rPr>
-            <w:rFonts w:ascii="Cambria Math" w:hAnsi="Cambria Math"/>
-            <w:sz w:val="24"/>
-            <w:szCs w:val="24"/>
-            <w:lang w:eastAsia="ja-JP"/>
-          </w:rPr>
-          <m:t>10</m:t>
+          <m:t>±10</m:t>
         </m:r>
       </m:oMath>
       <w:r>
@@ -1947,6 +1894,14 @@
           <w:lang w:eastAsia="ja-JP"/>
         </w:rPr>
         <w:t>)</w:t>
+      </w:r>
+      <w:r>
+        <w:rPr>
+          <w:sz w:val="24"/>
+          <w:szCs w:val="24"/>
+          <w:lang w:eastAsia="ja-JP"/>
+        </w:rPr>
+        <w:t>.</w:t>
       </w:r>
     </w:p>
     <w:sectPr>
@@ -2590,6 +2545,7 @@
   <w:style w:type="character" w:default="1" w:styleId="DefaultParagraphFont">
     <w:name w:val="Default Paragraph Font"/>
     <w:uiPriority w:val="1"/>
+    <w:semiHidden/>
     <w:unhideWhenUsed/>
   </w:style>
   <w:style w:type="table" w:default="1" w:styleId="TableNormal">
@@ -3036,12 +2992,7 @@
 </file>
 
 <file path=customXml/item1.xml><?xml version="1.0" encoding="utf-8"?>
-<?mso-contentType ?>
-<FormTemplates xmlns="http://schemas.microsoft.com/sharepoint/v3/contenttype/forms">
-  <Display>DocumentLibraryForm</Display>
-  <Edit>DocumentLibraryForm</Edit>
-  <New>DocumentLibraryForm</New>
-</FormTemplates>
+<b:Sources xmlns:b="http://schemas.openxmlformats.org/officeDocument/2006/bibliography" xmlns="http://schemas.openxmlformats.org/officeDocument/2006/bibliography" SelectedStyle="\APASixthEditionOfficeOnline.xsl" StyleName="APA" Version="6"/>
 </file>
 
 <file path=customXml/item2.xml><?xml version="1.0" encoding="utf-8"?>
@@ -3051,7 +3002,12 @@
 </file>
 
 <file path=customXml/item3.xml><?xml version="1.0" encoding="utf-8"?>
-<b:Sources xmlns:b="http://schemas.openxmlformats.org/officeDocument/2006/bibliography" xmlns="http://schemas.openxmlformats.org/officeDocument/2006/bibliography" SelectedStyle="\APASixthEditionOfficeOnline.xsl" StyleName="APA" Version="6"/>
+<?mso-contentType ?>
+<FormTemplates xmlns="http://schemas.microsoft.com/sharepoint/v3/contenttype/forms">
+  <Display>DocumentLibraryForm</Display>
+  <Edit>DocumentLibraryForm</Edit>
+  <New>DocumentLibraryForm</New>
+</FormTemplates>
 </file>
 
 <file path=customXml/item4.xml><?xml version="1.0" encoding="utf-8"?>
@@ -3233,9 +3189,9 @@
 </file>
 
 <file path=customXml/itemProps1.xml><?xml version="1.0" encoding="utf-8"?>
-<ds:datastoreItem xmlns:ds="http://schemas.openxmlformats.org/officeDocument/2006/customXml" ds:itemID="{CE7660F0-7491-4F60-BE2A-080D9B86E313}">
+<ds:datastoreItem xmlns:ds="http://schemas.openxmlformats.org/officeDocument/2006/customXml" ds:itemID="{CE804CC0-9B0F-4A0E-AFA2-254D1B6AB376}">
   <ds:schemaRefs>
-    <ds:schemaRef ds:uri="http://schemas.microsoft.com/sharepoint/v3/contenttype/forms"/>
+    <ds:schemaRef ds:uri="http://schemas.openxmlformats.org/officeDocument/2006/bibliography"/>
   </ds:schemaRefs>
 </ds:datastoreItem>
 </file>
@@ -3250,9 +3206,9 @@
 </file>
 
 <file path=customXml/itemProps3.xml><?xml version="1.0" encoding="utf-8"?>
-<ds:datastoreItem xmlns:ds="http://schemas.openxmlformats.org/officeDocument/2006/customXml" ds:itemID="{CE804CC0-9B0F-4A0E-AFA2-254D1B6AB376}">
+<ds:datastoreItem xmlns:ds="http://schemas.openxmlformats.org/officeDocument/2006/customXml" ds:itemID="{CE7660F0-7491-4F60-BE2A-080D9B86E313}">
   <ds:schemaRefs>
-    <ds:schemaRef ds:uri="http://schemas.openxmlformats.org/officeDocument/2006/bibliography"/>
+    <ds:schemaRef ds:uri="http://schemas.microsoft.com/sharepoint/v3/contenttype/forms"/>
   </ds:schemaRefs>
 </ds:datastoreItem>
 </file>

</xml_diff>